<commit_message>
changed doc to pdf
</commit_message>
<xml_diff>
--- a/assets/files/zac-hobba-TECHNICAL-RESUME.docx
+++ b/assets/files/zac-hobba-TECHNICAL-RESUME.docx
@@ -155,21 +155,12 @@
                 <w:bCs/>
               </w:rPr>
             </w:pPr>
-            <w:proofErr w:type="spellStart"/>
-            <w:r>
-              <w:rPr>
-                <w:b/>
-                <w:bCs/>
-              </w:rPr>
-              <w:t>Github</w:t>
-            </w:r>
-            <w:proofErr w:type="spellEnd"/>
-            <w:r>
-              <w:rPr>
-                <w:b/>
-                <w:bCs/>
-              </w:rPr>
-              <w:t xml:space="preserve">: </w:t>
+            <w:r>
+              <w:rPr>
+                <w:b/>
+                <w:bCs/>
+              </w:rPr>
+              <w:t xml:space="preserve">Github: </w:t>
             </w:r>
             <w:hyperlink r:id="rId8" w:history="1">
               <w:r>
@@ -441,56 +432,43 @@
                 <w:b/>
                 <w:bCs/>
               </w:rPr>
-              <w:t xml:space="preserve">Under one year: Node.js, </w:t>
-            </w:r>
-            <w:proofErr w:type="spellStart"/>
-            <w:r>
-              <w:rPr>
-                <w:b/>
-                <w:bCs/>
-              </w:rPr>
-              <w:t>Javascript</w:t>
-            </w:r>
-            <w:proofErr w:type="spellEnd"/>
-            <w:r>
-              <w:rPr>
-                <w:b/>
-                <w:bCs/>
-              </w:rPr>
-              <w:t>, Bootstrap</w:t>
-            </w:r>
-            <w:r>
-              <w:rPr>
-                <w:b/>
-                <w:bCs/>
-              </w:rPr>
-              <w:t xml:space="preserve">, MYSQL, MongoDB, </w:t>
-            </w:r>
-            <w:proofErr w:type="spellStart"/>
-            <w:r>
-              <w:rPr>
-                <w:b/>
-                <w:bCs/>
-              </w:rPr>
-              <w:t>Djanjo</w:t>
-            </w:r>
-            <w:proofErr w:type="spellEnd"/>
-            <w:r>
-              <w:rPr>
-                <w:b/>
-                <w:bCs/>
-              </w:rPr>
-              <w:t xml:space="preserve">, </w:t>
-            </w:r>
-            <w:proofErr w:type="spellStart"/>
-            <w:r>
-              <w:rPr>
-                <w:b/>
-                <w:bCs/>
-              </w:rPr>
-              <w:t>Github</w:t>
-            </w:r>
-            <w:proofErr w:type="spellEnd"/>
+              <w:t>Under one year: Node.js, Javascript, Bootstrap</w:t>
+            </w:r>
+            <w:r>
+              <w:rPr>
+                <w:b/>
+                <w:bCs/>
+              </w:rPr>
+              <w:t>, jQuery</w:t>
+            </w:r>
+            <w:r>
+              <w:rPr>
+                <w:b/>
+                <w:bCs/>
+              </w:rPr>
+              <w:t>, M</w:t>
+            </w:r>
+            <w:r>
+              <w:rPr>
+                <w:b/>
+                <w:bCs/>
+              </w:rPr>
+              <w:t>y</w:t>
+            </w:r>
+            <w:r>
+              <w:rPr>
+                <w:b/>
+                <w:bCs/>
+              </w:rPr>
+              <w:t>SQL, MongoDB, Djanjo</w:t>
+            </w:r>
+            <w:r>
+              <w:rPr>
+                <w:b/>
+                <w:bCs/>
+              </w:rPr>
+              <w:t>, Github</w:t>
+            </w:r>
             <w:r>
               <w:rPr>
                 <w:b/>
@@ -606,23 +584,7 @@
                 <w:b/>
                 <w:bCs/>
               </w:rPr>
-              <w:t xml:space="preserve">an use </w:t>
-            </w:r>
-            <w:proofErr w:type="spellStart"/>
-            <w:r>
-              <w:rPr>
-                <w:b/>
-                <w:bCs/>
-              </w:rPr>
-              <w:t>Github</w:t>
-            </w:r>
-            <w:proofErr w:type="spellEnd"/>
-            <w:r>
-              <w:rPr>
-                <w:b/>
-                <w:bCs/>
-              </w:rPr>
-              <w:t xml:space="preserve"> for uploading, creating, pull requests and merging via command line and website</w:t>
+              <w:t>an use Github for uploading, creating, pull requests and merging via command line and website</w:t>
             </w:r>
           </w:p>
           <w:p>
@@ -1129,15 +1091,7 @@
               </w:numPr>
             </w:pPr>
             <w:r>
-              <w:t xml:space="preserve">Created software guides for Microsoft Office, general computer </w:t>
-            </w:r>
-            <w:proofErr w:type="gramStart"/>
-            <w:r>
-              <w:t>use</w:t>
-            </w:r>
-            <w:proofErr w:type="gramEnd"/>
-            <w:r>
-              <w:t xml:space="preserve"> and Photoshop</w:t>
+              <w:t>Created software guides for Microsoft Office, general computer use and Photoshop</w:t>
             </w:r>
           </w:p>
           <w:p>
@@ -1305,23 +1259,7 @@
                 <w:sz w:val="20"/>
                 <w:szCs w:val="20"/>
               </w:rPr>
-              <w:t xml:space="preserve">Camera is </w:t>
-            </w:r>
-            <w:proofErr w:type="gramStart"/>
-            <w:r>
-              <w:rPr>
-                <w:sz w:val="20"/>
-                <w:szCs w:val="20"/>
-              </w:rPr>
-              <w:t>really jittery</w:t>
-            </w:r>
-            <w:proofErr w:type="gramEnd"/>
-            <w:r>
-              <w:rPr>
-                <w:sz w:val="20"/>
-                <w:szCs w:val="20"/>
-              </w:rPr>
-              <w:t xml:space="preserve"> (version 1 is fine)</w:t>
+              <w:t>Camera is really jittery (version 1 is fine)</w:t>
             </w:r>
           </w:p>
           <w:p>
@@ -1520,7 +1458,6 @@
                 <w:szCs w:val="20"/>
               </w:rPr>
             </w:pPr>
-            <w:proofErr w:type="spellStart"/>
             <w:r>
               <w:rPr>
                 <w:b/>
@@ -1530,7 +1467,6 @@
               </w:rPr>
               <w:t>Github</w:t>
             </w:r>
-            <w:proofErr w:type="spellEnd"/>
             <w:r>
               <w:rPr>
                 <w:b/>
@@ -1670,23 +1606,7 @@
               </w:numPr>
             </w:pPr>
             <w:r>
-              <w:t xml:space="preserve">Use </w:t>
-            </w:r>
-            <w:proofErr w:type="spellStart"/>
-            <w:r>
-              <w:t>OpenWeather</w:t>
-            </w:r>
-            <w:proofErr w:type="spellEnd"/>
-            <w:r>
-              <w:t xml:space="preserve"> </w:t>
-            </w:r>
-            <w:proofErr w:type="spellStart"/>
-            <w:r>
-              <w:t>Api</w:t>
-            </w:r>
-            <w:proofErr w:type="spellEnd"/>
-            <w:r>
-              <w:t xml:space="preserve"> to display current weather and 5 day forecast weather</w:t>
+              <w:t>Use OpenWeather Api to display current weather and 5 day forecast weather</w:t>
             </w:r>
           </w:p>
           <w:p>
@@ -1780,21 +1700,12 @@
                 <w:bCs/>
               </w:rPr>
             </w:pPr>
-            <w:proofErr w:type="spellStart"/>
-            <w:r>
-              <w:rPr>
-                <w:b/>
-                <w:bCs/>
-              </w:rPr>
-              <w:t>Github</w:t>
-            </w:r>
-            <w:proofErr w:type="spellEnd"/>
-            <w:r>
-              <w:rPr>
-                <w:b/>
-                <w:bCs/>
-              </w:rPr>
-              <w:t xml:space="preserve">:  </w:t>
+            <w:r>
+              <w:rPr>
+                <w:b/>
+                <w:bCs/>
+              </w:rPr>
+              <w:t xml:space="preserve">Github:  </w:t>
             </w:r>
             <w:hyperlink r:id="rId14" w:history="1">
               <w:r>
@@ -1883,15 +1794,7 @@
               </w:numPr>
             </w:pPr>
             <w:r>
-              <w:t xml:space="preserve">Use div row, column layout for projects gallery, filled project info with data from </w:t>
-            </w:r>
-            <w:proofErr w:type="spellStart"/>
-            <w:r>
-              <w:t>Github</w:t>
-            </w:r>
-            <w:proofErr w:type="spellEnd"/>
-            <w:r>
-              <w:t xml:space="preserve"> repo API.</w:t>
+              <w:t>Use div row, column layout for projects gallery, filled project info with data from Github repo API.</w:t>
             </w:r>
           </w:p>
           <w:p>
@@ -1973,21 +1876,12 @@
                 <w:bCs/>
               </w:rPr>
             </w:pPr>
-            <w:proofErr w:type="spellStart"/>
-            <w:r>
-              <w:rPr>
-                <w:b/>
-                <w:bCs/>
-              </w:rPr>
-              <w:t>Github</w:t>
-            </w:r>
-            <w:proofErr w:type="spellEnd"/>
-            <w:r>
-              <w:rPr>
-                <w:b/>
-                <w:bCs/>
-              </w:rPr>
-              <w:t xml:space="preserve">:  </w:t>
+            <w:r>
+              <w:rPr>
+                <w:b/>
+                <w:bCs/>
+              </w:rPr>
+              <w:t xml:space="preserve">Github:  </w:t>
             </w:r>
             <w:hyperlink r:id="rId16" w:history="1">
               <w:r>
@@ -2159,23 +2053,7 @@
                 <w:b/>
                 <w:bCs/>
               </w:rPr>
-              <w:t xml:space="preserve">STATEMENT OF ATTAINMENT IN BUILD YOUR LITERACY WITH CODING (Python, HTML, CSS) </w:t>
-            </w:r>
-            <w:proofErr w:type="spellStart"/>
-            <w:r>
-              <w:rPr>
-                <w:b/>
-                <w:bCs/>
-              </w:rPr>
-              <w:t>Tafe</w:t>
-            </w:r>
-            <w:proofErr w:type="spellEnd"/>
-            <w:r>
-              <w:rPr>
-                <w:b/>
-                <w:bCs/>
-              </w:rPr>
-              <w:t xml:space="preserve"> Digital</w:t>
+              <w:t>STATEMENT OF ATTAINMENT IN BUILD YOUR LITERACY WITH CODING (Python, HTML, CSS) Tafe Digital</w:t>
             </w:r>
           </w:p>
           <w:p>
@@ -2256,17 +2134,8 @@
                 <w:b/>
                 <w:bCs/>
               </w:rPr>
-              <w:t xml:space="preserve">oung </w:t>
-            </w:r>
-            <w:proofErr w:type="spellStart"/>
-            <w:r>
-              <w:rPr>
-                <w:b/>
-                <w:bCs/>
-              </w:rPr>
-              <w:t>Tafe</w:t>
-            </w:r>
-            <w:proofErr w:type="spellEnd"/>
+              <w:t>oung Tafe</w:t>
+            </w:r>
           </w:p>
           <w:p>
             <w:pPr>

</xml_diff>